<commit_message>
switch case parse complete
</commit_message>
<xml_diff>
--- a/lab5/lab5.docx
+++ b/lab5/lab5.docx
@@ -1898,7 +1898,33 @@
     </w:p>
     <w:p>
       <w:pPr>
-        <w:jc w:val="center"/>
+        <w:jc w:val="both"/>
+        <w:rPr>
+          <w:sz w:val="28"/>
+          <w:szCs w:val="28"/>
+        </w:rPr>
+      </w:pPr>
+    </w:p>
+    <w:p>
+      <w:pPr>
+        <w:jc w:val="both"/>
+        <w:rPr>
+          <w:sz w:val="28"/>
+          <w:szCs w:val="28"/>
+        </w:rPr>
+      </w:pPr>
+      <w:r>
+        <w:rPr>
+          <w:sz w:val="28"/>
+          <w:szCs w:val="28"/>
+        </w:rPr>
+        <w:tab/>
+        <w:t>Проверка программ на ошибки выполняется интерпретатором.</w:t>
+      </w:r>
+    </w:p>
+    <w:p>
+      <w:pPr>
+        <w:jc w:val="both"/>
         <w:rPr>
           <w:rFonts w:eastAsiaTheme="majorEastAsia"/>
           <w:b/>

</xml_diff>